<commit_message>
maj de la documentation - repartition des taches, guide utilisateur
</commit_message>
<xml_diff>
--- a/docs/docs/cahierDesCharges.docx
+++ b/docs/docs/cahierDesCharges.docx
@@ -246,23 +246,7 @@
                         <w:b/>
                         <w:bCs/>
                       </w:rPr>
-                      <w:t xml:space="preserve">Kevin ELAIN, Olivier LEROUGE, </w:t>
-                    </w:r>
-                    <w:proofErr w:type="spellStart"/>
-                    <w:r>
-                      <w:rPr>
-                        <w:b/>
-                        <w:bCs/>
-                      </w:rPr>
-                      <w:t>Pierric</w:t>
-                    </w:r>
-                    <w:proofErr w:type="spellEnd"/>
-                    <w:r>
-                      <w:rPr>
-                        <w:b/>
-                        <w:bCs/>
-                      </w:rPr>
-                      <w:t xml:space="preserve"> MUTEL</w:t>
+                      <w:t>Kevin ELAIN, Olivier LEROUGE, Pierric MUTEL</w:t>
                     </w:r>
                   </w:p>
                 </w:tc>
@@ -282,9 +266,6 @@
                 </w:rPr>
                 <w:alias w:val="Date "/>
                 <w:id w:val="516659546"/>
-                <w:placeholder>
-                  <w:docPart w:val="DDB5B36275F84427AA27C0F3AA033796"/>
-                </w:placeholder>
                 <w:dataBinding w:prefixMappings="xmlns:ns0='http://schemas.microsoft.com/office/2006/coverPageProps'" w:xpath="/ns0:CoverPageProperties[1]/ns0:PublishDate[1]" w:storeItemID="{55AF091B-3C7A-41E3-B477-F2FDAA23CFDA}"/>
                 <w:date w:fullDate="2014-03-20T00:00:00Z">
                   <w:dateFormat w:val="dd/MM/yyyy"/>
@@ -365,6 +346,74 @@
           <w:r>
             <w:br w:type="page"/>
           </w:r>
+          <w:r>
+            <w:rPr>
+              <w:noProof/>
+              <w:lang w:eastAsia="fr-FR"/>
+            </w:rPr>
+            <w:drawing>
+              <wp:anchor distT="0" distB="0" distL="114300" distR="114300" simplePos="0" relativeHeight="251659264" behindDoc="0" locked="0" layoutInCell="1" allowOverlap="1" wp14:anchorId="43A1998B" wp14:editId="298C3B66">
+                <wp:simplePos x="0" y="0"/>
+                <wp:positionH relativeFrom="column">
+                  <wp:posOffset>512445</wp:posOffset>
+                </wp:positionH>
+                <wp:positionV relativeFrom="paragraph">
+                  <wp:posOffset>35560</wp:posOffset>
+                </wp:positionV>
+                <wp:extent cx="5082237" cy="3080551"/>
+                <wp:effectExtent l="0" t="0" r="4445" b="5715"/>
+                <wp:wrapNone/>
+                <wp:docPr id="8" name="Image 8" descr="http://emanuelscirlet.com/uploads/fbimg/java.jpg"/>
+                <wp:cNvGraphicFramePr>
+                  <a:graphicFrameLocks xmlns:a="http://schemas.openxmlformats.org/drawingml/2006/main" noChangeAspect="1"/>
+                </wp:cNvGraphicFramePr>
+                <a:graphic xmlns:a="http://schemas.openxmlformats.org/drawingml/2006/main">
+                  <a:graphicData uri="http://schemas.openxmlformats.org/drawingml/2006/picture">
+                    <pic:pic xmlns:pic="http://schemas.openxmlformats.org/drawingml/2006/picture">
+                      <pic:nvPicPr>
+                        <pic:cNvPr id="0" name="Picture 8" descr="http://emanuelscirlet.com/uploads/fbimg/java.jpg"/>
+                        <pic:cNvPicPr>
+                          <a:picLocks noChangeAspect="1" noChangeArrowheads="1"/>
+                        </pic:cNvPicPr>
+                      </pic:nvPicPr>
+                      <pic:blipFill>
+                        <a:blip r:embed="rId10">
+                          <a:extLst>
+                            <a:ext uri="{28A0092B-C50C-407E-A947-70E740481C1C}">
+                              <a14:useLocalDpi xmlns:a14="http://schemas.microsoft.com/office/drawing/2010/main" val="0"/>
+                            </a:ext>
+                          </a:extLst>
+                        </a:blip>
+                        <a:srcRect/>
+                        <a:stretch>
+                          <a:fillRect/>
+                        </a:stretch>
+                      </pic:blipFill>
+                      <pic:spPr bwMode="auto">
+                        <a:xfrm>
+                          <a:off x="0" y="0"/>
+                          <a:ext cx="5082237" cy="3080551"/>
+                        </a:xfrm>
+                        <a:prstGeom prst="rect">
+                          <a:avLst/>
+                        </a:prstGeom>
+                        <a:noFill/>
+                        <a:ln>
+                          <a:noFill/>
+                        </a:ln>
+                      </pic:spPr>
+                    </pic:pic>
+                  </a:graphicData>
+                </a:graphic>
+                <wp14:sizeRelH relativeFrom="page">
+                  <wp14:pctWidth>0</wp14:pctWidth>
+                </wp14:sizeRelH>
+                <wp14:sizeRelV relativeFrom="page">
+                  <wp14:pctHeight>0</wp14:pctHeight>
+                </wp14:sizeRelV>
+              </wp:anchor>
+            </w:drawing>
+          </w:r>
         </w:p>
       </w:sdtContent>
     </w:sdt>
@@ -971,18 +1020,20 @@
       <w:r>
         <w:br w:type="page"/>
       </w:r>
+      <w:bookmarkStart w:id="0" w:name="_GoBack"/>
+      <w:bookmarkEnd w:id="0"/>
     </w:p>
     <w:p>
       <w:pPr>
         <w:pStyle w:val="Titre1"/>
         <w:ind w:firstLine="708"/>
       </w:pPr>
-      <w:bookmarkStart w:id="0" w:name="_Toc384123724"/>
+      <w:bookmarkStart w:id="1" w:name="_Toc384123724"/>
       <w:r>
         <w:lastRenderedPageBreak/>
         <w:t>Dates de révision du document</w:t>
       </w:r>
-      <w:bookmarkEnd w:id="0"/>
+      <w:bookmarkEnd w:id="1"/>
     </w:p>
     <w:p/>
     <w:tbl>
@@ -1095,7 +1146,7 @@
           </w:tcPr>
           <w:p>
             <w:r>
-              <w:t>Olivier LEROUGE</w:t>
+              <w:t>Kévin ELAIN</w:t>
             </w:r>
           </w:p>
         </w:tc>
@@ -1120,44 +1171,6 @@
           </w:p>
         </w:tc>
       </w:tr>
-      <w:tr>
-        <w:tc>
-          <w:tcPr>
-            <w:tcW w:w="1384" w:type="dxa"/>
-          </w:tcPr>
-          <w:p>
-            <w:r>
-              <w:t>27</w:t>
-            </w:r>
-          </w:p>
-        </w:tc>
-        <w:tc>
-          <w:tcPr>
-            <w:tcW w:w="2268" w:type="dxa"/>
-          </w:tcPr>
-          <w:p>
-            <w:r>
-              <w:t>Kévin ELAIN</w:t>
-            </w:r>
-          </w:p>
-        </w:tc>
-        <w:tc>
-          <w:tcPr>
-            <w:tcW w:w="1701" w:type="dxa"/>
-          </w:tcPr>
-          <w:p>
-            <w:r>
-              <w:t>1.1</w:t>
-            </w:r>
-          </w:p>
-        </w:tc>
-        <w:tc>
-          <w:tcPr>
-            <w:tcW w:w="3859" w:type="dxa"/>
-          </w:tcPr>
-          <w:p/>
-        </w:tc>
-      </w:tr>
     </w:tbl>
     <w:p/>
     <w:p>
@@ -1173,14 +1186,14 @@
         <w:lastRenderedPageBreak/>
         <w:tab/>
       </w:r>
-      <w:bookmarkStart w:id="1" w:name="_Toc384123725"/>
+      <w:bookmarkStart w:id="2" w:name="_Toc384123725"/>
       <w:r>
         <w:t xml:space="preserve">I – </w:t>
       </w:r>
       <w:r>
         <w:t>Présentation</w:t>
       </w:r>
-      <w:bookmarkEnd w:id="1"/>
+      <w:bookmarkEnd w:id="2"/>
     </w:p>
     <w:p/>
     <w:p>
@@ -1230,14 +1243,14 @@
         <w:pStyle w:val="Titre1"/>
         <w:ind w:firstLine="708"/>
       </w:pPr>
-      <w:bookmarkStart w:id="2" w:name="_Toc384123726"/>
+      <w:bookmarkStart w:id="3" w:name="_Toc384123726"/>
       <w:r>
         <w:t xml:space="preserve">II </w:t>
       </w:r>
       <w:r>
         <w:t xml:space="preserve"> – Gestion des hébergements</w:t>
       </w:r>
-      <w:bookmarkEnd w:id="2"/>
+      <w:bookmarkEnd w:id="3"/>
     </w:p>
     <w:p/>
     <w:p>
@@ -1384,12 +1397,12 @@
       <w:r>
         <w:br w:type="page"/>
       </w:r>
-      <w:bookmarkStart w:id="3" w:name="_Toc384123727"/>
+      <w:bookmarkStart w:id="4" w:name="_Toc384123727"/>
       <w:r>
         <w:lastRenderedPageBreak/>
         <w:t>III – Mission</w:t>
       </w:r>
-      <w:bookmarkEnd w:id="3"/>
+      <w:bookmarkEnd w:id="4"/>
     </w:p>
     <w:p/>
     <w:p>
@@ -1618,7 +1631,7 @@
                     </pic:cNvPicPr>
                   </pic:nvPicPr>
                   <pic:blipFill>
-                    <a:blip r:embed="rId10">
+                    <a:blip r:embed="rId11">
                       <a:extLst>
                         <a:ext uri="{28A0092B-C50C-407E-A947-70E740481C1C}">
                           <a14:useLocalDpi xmlns:a14="http://schemas.microsoft.com/office/drawing/2010/main" val="0"/>
@@ -1686,12 +1699,12 @@
         </w:rPr>
         <w:br w:type="page"/>
       </w:r>
-      <w:bookmarkStart w:id="4" w:name="_Toc384123728"/>
+      <w:bookmarkStart w:id="5" w:name="_Toc384123728"/>
       <w:r>
         <w:lastRenderedPageBreak/>
         <w:t>IV – Organisation</w:t>
       </w:r>
-      <w:bookmarkEnd w:id="4"/>
+      <w:bookmarkEnd w:id="5"/>
     </w:p>
     <w:p/>
     <w:p>
@@ -1702,11 +1715,11 @@
           <w:numId w:val="7"/>
         </w:numPr>
       </w:pPr>
-      <w:bookmarkStart w:id="5" w:name="_Toc384123729"/>
+      <w:bookmarkStart w:id="6" w:name="_Toc384123729"/>
       <w:r>
         <w:t>Echéance</w:t>
       </w:r>
-      <w:bookmarkEnd w:id="5"/>
+      <w:bookmarkEnd w:id="6"/>
     </w:p>
     <w:p/>
     <w:tbl>
@@ -1737,6 +1750,9 @@
             <w:r>
               <w:t> </w:t>
             </w:r>
+            <w:r>
+              <w:t>(Prévision)</w:t>
+            </w:r>
           </w:p>
         </w:tc>
         <w:tc>
@@ -2077,11 +2093,11 @@
           <w:numId w:val="7"/>
         </w:numPr>
       </w:pPr>
-      <w:bookmarkStart w:id="6" w:name="_Toc384123730"/>
+      <w:bookmarkStart w:id="7" w:name="_Toc384123730"/>
       <w:r>
         <w:t>Séances</w:t>
       </w:r>
-      <w:bookmarkEnd w:id="6"/>
+      <w:bookmarkEnd w:id="7"/>
     </w:p>
     <w:p>
       <w:pPr>
@@ -2229,17 +2245,14 @@
         </w:numPr>
       </w:pPr>
       <w:r>
-        <w:t>Rédaction de la documentation.</w:t>
-      </w:r>
-    </w:p>
-    <w:p/>
-    <w:p>
-      <w:bookmarkStart w:id="7" w:name="_GoBack"/>
-      <w:bookmarkEnd w:id="7"/>
-    </w:p>
-    <w:p/>
+        <w:t xml:space="preserve">Rédaction de la </w:t>
+      </w:r>
+      <w:r>
+        <w:t>documentation</w:t>
+      </w:r>
+    </w:p>
     <w:sectPr>
-      <w:headerReference w:type="default" r:id="rId11"/>
+      <w:headerReference w:type="default" r:id="rId12"/>
       <w:pgSz w:w="11906" w:h="16838"/>
       <w:pgMar w:top="1417" w:right="1417" w:bottom="1417" w:left="1417" w:header="708" w:footer="708" w:gutter="0"/>
       <w:pgNumType w:start="0"/>
@@ -2387,7 +2400,7 @@
         <v:path o:extrusionok="f" gradientshapeok="t" o:connecttype="rect"/>
         <o:lock v:ext="edit" aspectratio="t"/>
       </v:shapetype>
-      <v:shape id="_x0000_i1051" type="#_x0000_t75" style="width:11.2pt;height:11.2pt" o:bullet="t">
+      <v:shape id="_x0000_i1033" type="#_x0000_t75" style="width:11.2pt;height:11.2pt" o:bullet="t">
         <v:imagedata r:id="rId1" o:title="msoDC7C"/>
       </v:shape>
     </w:pict>
@@ -4591,36 +4604,6 @@
         </w:p>
       </w:docPartBody>
     </w:docPart>
-    <w:docPart>
-      <w:docPartPr>
-        <w:name w:val="3E518D9749A44CB58DF20BE19CCCC26A"/>
-        <w:category>
-          <w:name w:val="Général"/>
-          <w:gallery w:val="placeholder"/>
-        </w:category>
-        <w:types>
-          <w:type w:val="bbPlcHdr"/>
-        </w:types>
-        <w:behaviors>
-          <w:behavior w:val="content"/>
-        </w:behaviors>
-        <w:guid w:val="{C0A59415-EDC9-43B5-882B-BA9283983B61}"/>
-      </w:docPartPr>
-      <w:docPartBody>
-        <w:p>
-          <w:pPr>
-            <w:pStyle w:val="3E518D9749A44CB58DF20BE19CCCC26A"/>
-          </w:pPr>
-          <w:r>
-            <w:rPr>
-              <w:b/>
-              <w:bCs/>
-            </w:rPr>
-            <w:t>[Nom de l’auteur]</w:t>
-          </w:r>
-        </w:p>
-      </w:docPartBody>
-    </w:docPart>
   </w:docParts>
 </w:glossaryDocument>
 </file>
@@ -4628,7 +4611,6 @@
 <file path=word/glossary/fontTable.xml><?xml version="1.0" encoding="utf-8"?>
 <w:fonts xmlns:mc="http://schemas.openxmlformats.org/markup-compatibility/2006" xmlns:r="http://schemas.openxmlformats.org/officeDocument/2006/relationships" xmlns:w="http://schemas.openxmlformats.org/wordprocessingml/2006/main" xmlns:w14="http://schemas.microsoft.com/office/word/2010/wordml" mc:Ignorable="w14">
   <w:font w:name="Symbol">
-    <w:altName w:val="Symbol"/>
     <w:panose1 w:val="05050102010706020507"/>
     <w:charset w:val="02"/>
     <w:family w:val="roman"/>
@@ -4636,7 +4618,6 @@
     <w:sig w:usb0="00000000" w:usb1="10000000" w:usb2="00000000" w:usb3="00000000" w:csb0="80000000" w:csb1="00000000"/>
   </w:font>
   <w:font w:name="Times New Roman">
-    <w:altName w:val="Times New Roman"/>
     <w:panose1 w:val="02020603050405020304"/>
     <w:charset w:val="00"/>
     <w:family w:val="roman"/>
@@ -4651,7 +4632,6 @@
     <w:sig w:usb0="00000000" w:usb1="10000000" w:usb2="00000000" w:usb3="00000000" w:csb0="80000000" w:csb1="00000000"/>
   </w:font>
   <w:font w:name="Courier New">
-    <w:altName w:val="Courier New"/>
     <w:panose1 w:val="02070309020205020404"/>
     <w:charset w:val="00"/>
     <w:family w:val="modern"/>
@@ -4669,9 +4649,8 @@
     <w:panose1 w:val="020B0604030504040204"/>
     <w:charset w:val="00"/>
     <w:family w:val="swiss"/>
-    <w:notTrueType/>
     <w:pitch w:val="variable"/>
-    <w:sig w:usb0="00000003" w:usb1="00000000" w:usb2="00000000" w:usb3="00000000" w:csb0="00000001" w:csb1="00000000"/>
+    <w:sig w:usb0="E1002EFF" w:usb1="C000605B" w:usb2="00000029" w:usb3="00000000" w:csb0="000101FF" w:csb1="00000000"/>
   </w:font>
   <w:font w:name="Arial">
     <w:panose1 w:val="020B0604020202020204"/>
@@ -4715,6 +4694,7 @@
     <w:rsid w:val="00217AC1"/>
     <w:rsid w:val="002653D4"/>
     <w:rsid w:val="006C301D"/>
+    <w:rsid w:val="007B7926"/>
     <w:rsid w:val="00A528B4"/>
     <w:rsid w:val="00B4448E"/>
     <w:rsid w:val="00B928BC"/>
@@ -5499,7 +5479,7 @@
 </file>
 
 <file path=customXml/itemProps2.xml><?xml version="1.0" encoding="utf-8"?>
-<ds:datastoreItem xmlns:ds="http://schemas.openxmlformats.org/officeDocument/2006/customXml" ds:itemID="{67894FAE-7927-479C-9446-ABA2525EDF86}">
+<ds:datastoreItem xmlns:ds="http://schemas.openxmlformats.org/officeDocument/2006/customXml" ds:itemID="{52386CB0-A793-4FFE-A5AE-F7F4036426DB}">
   <ds:schemaRefs>
     <ds:schemaRef ds:uri="http://schemas.openxmlformats.org/officeDocument/2006/bibliography"/>
   </ds:schemaRefs>

</xml_diff>